<commit_message>
Added final details to project closure meeting document
</commit_message>
<xml_diff>
--- a/Documents/Minutes/PRCS252 - Project Closure Meeting.docx
+++ b/Documents/Minutes/PRCS252 - Project Closure Meeting.docx
@@ -324,8 +324,6 @@
       <w:r>
         <w:t>.</w:t>
       </w:r>
-      <w:bookmarkStart w:id="0" w:name="_GoBack"/>
-      <w:bookmarkEnd w:id="0"/>
     </w:p>
     <w:p>
       <w:pPr>
@@ -2528,7 +2526,44 @@
         </w:rPr>
       </w:pPr>
     </w:p>
-    <w:p/>
+    <w:p>
+      <w:pPr>
+        <w:rPr>
+          <w:b/>
+        </w:rPr>
+      </w:pPr>
+      <w:r>
+        <w:rPr>
+          <w:b/>
+        </w:rPr>
+        <w:t>Mark sign off:</w:t>
+      </w:r>
+    </w:p>
+    <w:p>
+      <w:r>
+        <w:t>The mark sign off sheets have been completed, agreed, and are now ready for submission.</w:t>
+      </w:r>
+    </w:p>
+    <w:p>
+      <w:pPr>
+        <w:rPr>
+          <w:b/>
+        </w:rPr>
+      </w:pPr>
+      <w:r>
+        <w:rPr>
+          <w:b/>
+        </w:rPr>
+        <w:t>Disputes:</w:t>
+      </w:r>
+    </w:p>
+    <w:p>
+      <w:r>
+        <w:t>Not applicable.</w:t>
+      </w:r>
+      <w:bookmarkStart w:id="0" w:name="_GoBack"/>
+      <w:bookmarkEnd w:id="0"/>
+    </w:p>
     <w:p/>
     <w:sectPr>
       <w:pgSz w:w="11906" w:h="16838"/>

</xml_diff>